<commit_message>
commit add code croll to view
</commit_message>
<xml_diff>
--- a/Code note.docx
+++ b/Code note.docx
@@ -186,30 +186,704 @@
           <w:sz w:val="19"/>
           <w:szCs w:val="19"/>
         </w:rPr>
-        <w:t>To find location quickly</w:t>
+        <w:t xml:space="preserve">To find location quickly, can find the name in language park </w:t>
+      </w:r>
+    </w:p>
+    <w:p>
+      <w:pPr>
+        <w:pStyle w:val="ListParagraph"/>
+        <w:rPr>
+          <w:rFonts w:ascii="Consolas" w:hAnsi="Consolas" w:cs="Consolas"/>
+          <w:color w:val="006400"/>
+          <w:sz w:val="19"/>
+          <w:szCs w:val="19"/>
+        </w:rPr>
+      </w:pPr>
+    </w:p>
+    <w:p>
+      <w:pPr>
+        <w:pStyle w:val="ListParagraph"/>
+        <w:rPr>
+          <w:rFonts w:ascii="Consolas" w:hAnsi="Consolas" w:cs="Consolas"/>
+          <w:color w:val="006400"/>
+          <w:sz w:val="19"/>
+          <w:szCs w:val="19"/>
+        </w:rPr>
+      </w:pPr>
+    </w:p>
+    <w:p>
+      <w:pPr>
+        <w:autoSpaceDE w:val="0"/>
+        <w:autoSpaceDN w:val="0"/>
+        <w:adjustRightInd w:val="0"/>
+        <w:spacing w:after="0" w:line="240" w:lineRule="auto"/>
+        <w:rPr>
+          <w:rFonts w:ascii="Consolas" w:hAnsi="Consolas" w:cs="Consolas"/>
+          <w:color w:val="000000"/>
+          <w:sz w:val="19"/>
+          <w:szCs w:val="19"/>
+          <w:highlight w:val="white"/>
+        </w:rPr>
+      </w:pPr>
+      <w:r>
+        <w:rPr>
+          <w:rFonts w:ascii="Consolas" w:hAnsi="Consolas" w:cs="Consolas"/>
+          <w:color w:val="000000"/>
+          <w:sz w:val="19"/>
+          <w:szCs w:val="19"/>
+          <w:highlight w:val="white"/>
+        </w:rPr>
+        <w:t xml:space="preserve">        $(</w:t>
+      </w:r>
+      <w:r>
+        <w:rPr>
+          <w:rFonts w:ascii="Consolas" w:hAnsi="Consolas" w:cs="Consolas"/>
+          <w:color w:val="A31515"/>
+          <w:sz w:val="19"/>
+          <w:szCs w:val="19"/>
+          <w:highlight w:val="white"/>
+        </w:rPr>
+        <w:t>'body'</w:t>
+      </w:r>
+      <w:r>
+        <w:rPr>
+          <w:rFonts w:ascii="Consolas" w:hAnsi="Consolas" w:cs="Consolas"/>
+          <w:color w:val="000000"/>
+          <w:sz w:val="19"/>
+          <w:szCs w:val="19"/>
+          <w:highlight w:val="white"/>
+        </w:rPr>
+        <w:t>).on(</w:t>
+      </w:r>
+      <w:r>
+        <w:rPr>
+          <w:rFonts w:ascii="Consolas" w:hAnsi="Consolas" w:cs="Consolas"/>
+          <w:color w:val="A31515"/>
+          <w:sz w:val="19"/>
+          <w:szCs w:val="19"/>
+          <w:highlight w:val="white"/>
+        </w:rPr>
+        <w:t>'click'</w:t>
+      </w:r>
+      <w:r>
+        <w:rPr>
+          <w:rFonts w:ascii="Consolas" w:hAnsi="Consolas" w:cs="Consolas"/>
+          <w:color w:val="000000"/>
+          <w:sz w:val="19"/>
+          <w:szCs w:val="19"/>
+          <w:highlight w:val="white"/>
+        </w:rPr>
+        <w:t xml:space="preserve">, </w:t>
+      </w:r>
+      <w:r>
+        <w:rPr>
+          <w:rFonts w:ascii="Consolas" w:hAnsi="Consolas" w:cs="Consolas"/>
+          <w:color w:val="A31515"/>
+          <w:sz w:val="19"/>
+          <w:szCs w:val="19"/>
+          <w:highlight w:val="white"/>
+        </w:rPr>
+        <w:t>'.sizeConversionChart_btn'</w:t>
+      </w:r>
+      <w:r>
+        <w:rPr>
+          <w:rFonts w:ascii="Consolas" w:hAnsi="Consolas" w:cs="Consolas"/>
+          <w:color w:val="000000"/>
+          <w:sz w:val="19"/>
+          <w:szCs w:val="19"/>
+          <w:highlight w:val="white"/>
+        </w:rPr>
+        <w:t xml:space="preserve">, </w:t>
+      </w:r>
+      <w:r>
+        <w:rPr>
+          <w:rFonts w:ascii="Consolas" w:hAnsi="Consolas" w:cs="Consolas"/>
+          <w:color w:val="0000FF"/>
+          <w:sz w:val="19"/>
+          <w:szCs w:val="19"/>
+          <w:highlight w:val="white"/>
+        </w:rPr>
+        <w:t>function</w:t>
+      </w:r>
+      <w:r>
+        <w:rPr>
+          <w:rFonts w:ascii="Consolas" w:hAnsi="Consolas" w:cs="Consolas"/>
+          <w:color w:val="000000"/>
+          <w:sz w:val="19"/>
+          <w:szCs w:val="19"/>
+          <w:highlight w:val="white"/>
+        </w:rPr>
+        <w:t xml:space="preserve"> () {</w:t>
+      </w:r>
+    </w:p>
+    <w:p>
+      <w:pPr>
+        <w:autoSpaceDE w:val="0"/>
+        <w:autoSpaceDN w:val="0"/>
+        <w:adjustRightInd w:val="0"/>
+        <w:spacing w:after="0" w:line="240" w:lineRule="auto"/>
+        <w:rPr>
+          <w:rFonts w:ascii="Consolas" w:hAnsi="Consolas" w:cs="Consolas"/>
+          <w:color w:val="000000"/>
+          <w:sz w:val="19"/>
+          <w:szCs w:val="19"/>
+          <w:highlight w:val="white"/>
+        </w:rPr>
+      </w:pPr>
+      <w:r>
+        <w:rPr>
+          <w:rFonts w:ascii="Consolas" w:hAnsi="Consolas" w:cs="Consolas"/>
+          <w:color w:val="000000"/>
+          <w:sz w:val="19"/>
+          <w:szCs w:val="19"/>
+          <w:highlight w:val="white"/>
+        </w:rPr>
+        <w:t xml:space="preserve">            </w:t>
+      </w:r>
+      <w:r>
+        <w:rPr>
+          <w:rFonts w:ascii="Consolas" w:hAnsi="Consolas" w:cs="Consolas"/>
+          <w:color w:val="0000FF"/>
+          <w:sz w:val="19"/>
+          <w:szCs w:val="19"/>
+          <w:highlight w:val="white"/>
+        </w:rPr>
+        <w:t>var</w:t>
+      </w:r>
+      <w:r>
+        <w:rPr>
+          <w:rFonts w:ascii="Consolas" w:hAnsi="Consolas" w:cs="Consolas"/>
+          <w:color w:val="000000"/>
+          <w:sz w:val="19"/>
+          <w:szCs w:val="19"/>
+          <w:highlight w:val="white"/>
+        </w:rPr>
+        <w:t xml:space="preserve"> self = </w:t>
+      </w:r>
+      <w:r>
+        <w:rPr>
+          <w:rFonts w:ascii="Consolas" w:hAnsi="Consolas" w:cs="Consolas"/>
+          <w:color w:val="0000FF"/>
+          <w:sz w:val="19"/>
+          <w:szCs w:val="19"/>
+          <w:highlight w:val="white"/>
+        </w:rPr>
+        <w:t>this</w:t>
+      </w:r>
+      <w:r>
+        <w:rPr>
+          <w:rFonts w:ascii="Consolas" w:hAnsi="Consolas" w:cs="Consolas"/>
+          <w:color w:val="000000"/>
+          <w:sz w:val="19"/>
+          <w:szCs w:val="19"/>
+          <w:highlight w:val="white"/>
+        </w:rPr>
+        <w:t>;</w:t>
+      </w:r>
+    </w:p>
+    <w:p>
+      <w:pPr>
+        <w:autoSpaceDE w:val="0"/>
+        <w:autoSpaceDN w:val="0"/>
+        <w:adjustRightInd w:val="0"/>
+        <w:spacing w:after="0" w:line="240" w:lineRule="auto"/>
+        <w:rPr>
+          <w:rFonts w:ascii="Consolas" w:hAnsi="Consolas" w:cs="Consolas"/>
+          <w:color w:val="000000"/>
+          <w:sz w:val="19"/>
+          <w:szCs w:val="19"/>
+          <w:highlight w:val="white"/>
+        </w:rPr>
+      </w:pPr>
+      <w:r>
+        <w:rPr>
+          <w:rFonts w:ascii="Consolas" w:hAnsi="Consolas" w:cs="Consolas"/>
+          <w:color w:val="000000"/>
+          <w:sz w:val="19"/>
+          <w:szCs w:val="19"/>
+          <w:highlight w:val="white"/>
+        </w:rPr>
+        <w:t xml:space="preserve">            $(</w:t>
+      </w:r>
+      <w:r>
+        <w:rPr>
+          <w:rFonts w:ascii="Consolas" w:hAnsi="Consolas" w:cs="Consolas"/>
+          <w:color w:val="A31515"/>
+          <w:sz w:val="19"/>
+          <w:szCs w:val="19"/>
+          <w:highlight w:val="white"/>
+        </w:rPr>
+        <w:t>'#sizeConversionChart'</w:t>
+      </w:r>
+      <w:r>
+        <w:rPr>
+          <w:rFonts w:ascii="Consolas" w:hAnsi="Consolas" w:cs="Consolas"/>
+          <w:color w:val="000000"/>
+          <w:sz w:val="19"/>
+          <w:szCs w:val="19"/>
+          <w:highlight w:val="white"/>
+        </w:rPr>
+        <w:t>).modal(</w:t>
+      </w:r>
+      <w:r>
+        <w:rPr>
+          <w:rFonts w:ascii="Consolas" w:hAnsi="Consolas" w:cs="Consolas"/>
+          <w:color w:val="A31515"/>
+          <w:sz w:val="19"/>
+          <w:szCs w:val="19"/>
+          <w:highlight w:val="white"/>
+        </w:rPr>
+        <w:t>'show'</w:t>
+      </w:r>
+      <w:r>
+        <w:rPr>
+          <w:rFonts w:ascii="Consolas" w:hAnsi="Consolas" w:cs="Consolas"/>
+          <w:color w:val="000000"/>
+          <w:sz w:val="19"/>
+          <w:szCs w:val="19"/>
+          <w:highlight w:val="white"/>
+        </w:rPr>
+        <w:t>);</w:t>
+      </w:r>
+    </w:p>
+    <w:p>
+      <w:pPr>
+        <w:autoSpaceDE w:val="0"/>
+        <w:autoSpaceDN w:val="0"/>
+        <w:adjustRightInd w:val="0"/>
+        <w:spacing w:after="0" w:line="240" w:lineRule="auto"/>
+        <w:rPr>
+          <w:rFonts w:ascii="Consolas" w:hAnsi="Consolas" w:cs="Consolas"/>
+          <w:color w:val="000000"/>
+          <w:sz w:val="19"/>
+          <w:szCs w:val="19"/>
+          <w:highlight w:val="white"/>
+        </w:rPr>
+      </w:pPr>
+      <w:r>
+        <w:rPr>
+          <w:rFonts w:ascii="Consolas" w:hAnsi="Consolas" w:cs="Consolas"/>
+          <w:color w:val="000000"/>
+          <w:sz w:val="19"/>
+          <w:szCs w:val="19"/>
+          <w:highlight w:val="white"/>
+        </w:rPr>
+        <w:t xml:space="preserve">            </w:t>
+      </w:r>
+      <w:r>
+        <w:rPr>
+          <w:rFonts w:ascii="Consolas" w:hAnsi="Consolas" w:cs="Consolas"/>
+          <w:color w:val="0000FF"/>
+          <w:sz w:val="19"/>
+          <w:szCs w:val="19"/>
+          <w:highlight w:val="white"/>
+        </w:rPr>
+        <w:t>if</w:t>
+      </w:r>
+      <w:r>
+        <w:rPr>
+          <w:rFonts w:ascii="Consolas" w:hAnsi="Consolas" w:cs="Consolas"/>
+          <w:color w:val="000000"/>
+          <w:sz w:val="19"/>
+          <w:szCs w:val="19"/>
+          <w:highlight w:val="white"/>
+        </w:rPr>
+        <w:t xml:space="preserve"> ($(</w:t>
+      </w:r>
+      <w:r>
+        <w:rPr>
+          <w:rFonts w:ascii="Consolas" w:hAnsi="Consolas" w:cs="Consolas"/>
+          <w:color w:val="A31515"/>
+          <w:sz w:val="19"/>
+          <w:szCs w:val="19"/>
+          <w:highlight w:val="white"/>
+        </w:rPr>
+        <w:t>'body'</w:t>
+      </w:r>
+      <w:r>
+        <w:rPr>
+          <w:rFonts w:ascii="Consolas" w:hAnsi="Consolas" w:cs="Consolas"/>
+          <w:color w:val="000000"/>
+          <w:sz w:val="19"/>
+          <w:szCs w:val="19"/>
+          <w:highlight w:val="white"/>
+        </w:rPr>
+        <w:t>).width() &lt; 767) {</w:t>
+      </w:r>
+    </w:p>
+    <w:p>
+      <w:pPr>
+        <w:autoSpaceDE w:val="0"/>
+        <w:autoSpaceDN w:val="0"/>
+        <w:adjustRightInd w:val="0"/>
+        <w:spacing w:after="0" w:line="240" w:lineRule="auto"/>
+        <w:rPr>
+          <w:rFonts w:ascii="Consolas" w:hAnsi="Consolas" w:cs="Consolas"/>
+          <w:color w:val="000000"/>
+          <w:sz w:val="19"/>
+          <w:szCs w:val="19"/>
+          <w:highlight w:val="white"/>
+        </w:rPr>
+      </w:pPr>
+      <w:r>
+        <w:rPr>
+          <w:rFonts w:ascii="Consolas" w:hAnsi="Consolas" w:cs="Consolas"/>
+          <w:color w:val="000000"/>
+          <w:sz w:val="19"/>
+          <w:szCs w:val="19"/>
+          <w:highlight w:val="white"/>
+        </w:rPr>
+        <w:t xml:space="preserve">                $(</w:t>
+      </w:r>
+      <w:r>
+        <w:rPr>
+          <w:rFonts w:ascii="Consolas" w:hAnsi="Consolas" w:cs="Consolas"/>
+          <w:color w:val="A31515"/>
+          <w:sz w:val="19"/>
+          <w:szCs w:val="19"/>
+          <w:highlight w:val="white"/>
+        </w:rPr>
+        <w:t>'#sizeConversionChart'</w:t>
+      </w:r>
+      <w:r>
+        <w:rPr>
+          <w:rFonts w:ascii="Consolas" w:hAnsi="Consolas" w:cs="Consolas"/>
+          <w:color w:val="000000"/>
+          <w:sz w:val="19"/>
+          <w:szCs w:val="19"/>
+          <w:highlight w:val="white"/>
+        </w:rPr>
+        <w:t>).css(</w:t>
+      </w:r>
+      <w:r>
+        <w:rPr>
+          <w:rFonts w:ascii="Consolas" w:hAnsi="Consolas" w:cs="Consolas"/>
+          <w:color w:val="A31515"/>
+          <w:sz w:val="19"/>
+          <w:szCs w:val="19"/>
+          <w:highlight w:val="white"/>
+        </w:rPr>
+        <w:t>'top'</w:t>
+      </w:r>
+      <w:r>
+        <w:rPr>
+          <w:rFonts w:ascii="Consolas" w:hAnsi="Consolas" w:cs="Consolas"/>
+          <w:color w:val="000000"/>
+          <w:sz w:val="19"/>
+          <w:szCs w:val="19"/>
+          <w:highlight w:val="white"/>
+        </w:rPr>
+        <w:t>, $(</w:t>
+      </w:r>
+      <w:r>
+        <w:rPr>
+          <w:rFonts w:ascii="Consolas" w:hAnsi="Consolas" w:cs="Consolas"/>
+          <w:color w:val="0000FF"/>
+          <w:sz w:val="19"/>
+          <w:szCs w:val="19"/>
+          <w:highlight w:val="white"/>
+        </w:rPr>
+        <w:t>this</w:t>
+      </w:r>
+      <w:r>
+        <w:rPr>
+          <w:rFonts w:ascii="Consolas" w:hAnsi="Consolas" w:cs="Consolas"/>
+          <w:color w:val="000000"/>
+          <w:sz w:val="19"/>
+          <w:szCs w:val="19"/>
+          <w:highlight w:val="white"/>
+        </w:rPr>
+        <w:t>).offset().top - $(</w:t>
+      </w:r>
+      <w:r>
+        <w:rPr>
+          <w:rFonts w:ascii="Consolas" w:hAnsi="Consolas" w:cs="Consolas"/>
+          <w:color w:val="A31515"/>
+          <w:sz w:val="19"/>
+          <w:szCs w:val="19"/>
+          <w:highlight w:val="white"/>
+        </w:rPr>
+        <w:t>'#sizeConversionChart .modal-content'</w:t>
+      </w:r>
+      <w:r>
+        <w:rPr>
+          <w:rFonts w:ascii="Consolas" w:hAnsi="Consolas" w:cs="Consolas"/>
+          <w:color w:val="000000"/>
+          <w:sz w:val="19"/>
+          <w:szCs w:val="19"/>
+          <w:highlight w:val="white"/>
+        </w:rPr>
+        <w:t>).height() / 2 - 200);</w:t>
+      </w:r>
+    </w:p>
+    <w:p>
+      <w:pPr>
+        <w:autoSpaceDE w:val="0"/>
+        <w:autoSpaceDN w:val="0"/>
+        <w:adjustRightInd w:val="0"/>
+        <w:spacing w:after="0" w:line="240" w:lineRule="auto"/>
+        <w:rPr>
+          <w:rFonts w:ascii="Consolas" w:hAnsi="Consolas" w:cs="Consolas"/>
+          <w:color w:val="000000"/>
+          <w:sz w:val="19"/>
+          <w:szCs w:val="19"/>
+          <w:highlight w:val="white"/>
+        </w:rPr>
+      </w:pPr>
+      <w:r>
+        <w:rPr>
+          <w:rFonts w:ascii="Consolas" w:hAnsi="Consolas" w:cs="Consolas"/>
+          <w:color w:val="000000"/>
+          <w:sz w:val="19"/>
+          <w:szCs w:val="19"/>
+          <w:highlight w:val="white"/>
+        </w:rPr>
+        <w:t xml:space="preserve">                $(</w:t>
+      </w:r>
+      <w:r>
+        <w:rPr>
+          <w:rFonts w:ascii="Consolas" w:hAnsi="Consolas" w:cs="Consolas"/>
+          <w:color w:val="A31515"/>
+          <w:sz w:val="19"/>
+          <w:szCs w:val="19"/>
+          <w:highlight w:val="white"/>
+        </w:rPr>
+        <w:t>'body'</w:t>
+      </w:r>
+      <w:r>
+        <w:rPr>
+          <w:rFonts w:ascii="Consolas" w:hAnsi="Consolas" w:cs="Consolas"/>
+          <w:color w:val="000000"/>
+          <w:sz w:val="19"/>
+          <w:szCs w:val="19"/>
+          <w:highlight w:val="white"/>
+        </w:rPr>
+        <w:t>).animate({</w:t>
+      </w:r>
+    </w:p>
+    <w:p>
+      <w:pPr>
+        <w:autoSpaceDE w:val="0"/>
+        <w:autoSpaceDN w:val="0"/>
+        <w:adjustRightInd w:val="0"/>
+        <w:spacing w:after="0" w:line="240" w:lineRule="auto"/>
+        <w:rPr>
+          <w:rFonts w:ascii="Consolas" w:hAnsi="Consolas" w:cs="Consolas"/>
+          <w:color w:val="000000"/>
+          <w:sz w:val="19"/>
+          <w:szCs w:val="19"/>
+          <w:highlight w:val="white"/>
+        </w:rPr>
+      </w:pPr>
+      <w:r>
+        <w:rPr>
+          <w:rFonts w:ascii="Consolas" w:hAnsi="Consolas" w:cs="Consolas"/>
+          <w:color w:val="000000"/>
+          <w:sz w:val="19"/>
+          <w:szCs w:val="19"/>
+          <w:highlight w:val="white"/>
+        </w:rPr>
+        <w:t xml:space="preserve">                    scrollTop: ($(self).offset().top - $(</w:t>
+      </w:r>
+      <w:r>
+        <w:rPr>
+          <w:rFonts w:ascii="Consolas" w:hAnsi="Consolas" w:cs="Consolas"/>
+          <w:color w:val="A31515"/>
+          <w:sz w:val="19"/>
+          <w:szCs w:val="19"/>
+          <w:highlight w:val="white"/>
+        </w:rPr>
+        <w:t>'#sizeConversionChart .modal-content'</w:t>
+      </w:r>
+      <w:r>
+        <w:rPr>
+          <w:rFonts w:ascii="Consolas" w:hAnsi="Consolas" w:cs="Consolas"/>
+          <w:color w:val="000000"/>
+          <w:sz w:val="19"/>
+          <w:szCs w:val="19"/>
+          <w:highlight w:val="white"/>
+        </w:rPr>
+        <w:t>).height() / 2 - 200)</w:t>
+      </w:r>
+    </w:p>
+    <w:p>
+      <w:pPr>
+        <w:autoSpaceDE w:val="0"/>
+        <w:autoSpaceDN w:val="0"/>
+        <w:adjustRightInd w:val="0"/>
+        <w:spacing w:after="0" w:line="240" w:lineRule="auto"/>
+        <w:rPr>
+          <w:rFonts w:ascii="Consolas" w:hAnsi="Consolas" w:cs="Consolas"/>
+          <w:color w:val="000000"/>
+          <w:sz w:val="19"/>
+          <w:szCs w:val="19"/>
+          <w:highlight w:val="white"/>
+        </w:rPr>
+      </w:pPr>
+      <w:r>
+        <w:rPr>
+          <w:rFonts w:ascii="Consolas" w:hAnsi="Consolas" w:cs="Consolas"/>
+          <w:color w:val="000000"/>
+          <w:sz w:val="19"/>
+          <w:szCs w:val="19"/>
+          <w:highlight w:val="white"/>
+        </w:rPr>
+        <w:t xml:space="preserve">                }, 500);</w:t>
+      </w:r>
+    </w:p>
+    <w:p>
+      <w:pPr>
+        <w:autoSpaceDE w:val="0"/>
+        <w:autoSpaceDN w:val="0"/>
+        <w:adjustRightInd w:val="0"/>
+        <w:spacing w:after="0" w:line="240" w:lineRule="auto"/>
+        <w:rPr>
+          <w:rFonts w:ascii="Consolas" w:hAnsi="Consolas" w:cs="Consolas"/>
+          <w:color w:val="000000"/>
+          <w:sz w:val="19"/>
+          <w:szCs w:val="19"/>
+          <w:highlight w:val="white"/>
+        </w:rPr>
+      </w:pPr>
+      <w:r>
+        <w:rPr>
+          <w:rFonts w:ascii="Consolas" w:hAnsi="Consolas" w:cs="Consolas"/>
+          <w:color w:val="000000"/>
+          <w:sz w:val="19"/>
+          <w:szCs w:val="19"/>
+          <w:highlight w:val="white"/>
+        </w:rPr>
+        <w:t xml:space="preserve">            }            </w:t>
+      </w:r>
+    </w:p>
+    <w:p>
+      <w:pPr>
+        <w:pStyle w:val="ListParagraph"/>
+        <w:rPr>
+          <w:rFonts w:ascii="Consolas" w:hAnsi="Consolas" w:cs="Consolas"/>
+          <w:color w:val="000000"/>
+          <w:sz w:val="19"/>
+          <w:szCs w:val="19"/>
+        </w:rPr>
+      </w:pPr>
+      <w:r>
+        <w:rPr>
+          <w:rFonts w:ascii="Consolas" w:hAnsi="Consolas" w:cs="Consolas"/>
+          <w:color w:val="000000"/>
+          <w:sz w:val="19"/>
+          <w:szCs w:val="19"/>
+          <w:highlight w:val="white"/>
+        </w:rPr>
+        <w:t xml:space="preserve">        })</w:t>
+      </w:r>
+    </w:p>
+    <w:p>
+      <w:pPr>
+        <w:pStyle w:val="ListParagraph"/>
+        <w:rPr>
+          <w:rFonts w:ascii="Consolas" w:hAnsi="Consolas" w:cs="Consolas"/>
+          <w:color w:val="000000"/>
+          <w:sz w:val="19"/>
+          <w:szCs w:val="19"/>
+        </w:rPr>
+      </w:pPr>
+    </w:p>
+    <w:p>
+      <w:pPr>
+        <w:pStyle w:val="ListParagraph"/>
+        <w:rPr>
+          <w:rFonts w:ascii="Consolas" w:hAnsi="Consolas" w:cs="Consolas"/>
+          <w:color w:val="000000"/>
+          <w:sz w:val="19"/>
+          <w:szCs w:val="19"/>
+        </w:rPr>
+      </w:pPr>
+      <w:r>
+        <w:rPr>
+          <w:rFonts w:ascii="Consolas" w:hAnsi="Consolas" w:cs="Consolas"/>
+          <w:color w:val="000000"/>
+          <w:sz w:val="19"/>
+          <w:szCs w:val="19"/>
+        </w:rPr>
+        <w:t>-</w:t>
+      </w:r>
+      <w:r>
+        <w:rPr>
+          <w:rFonts w:ascii="Consolas" w:hAnsi="Consolas" w:cs="Consolas"/>
+          <w:color w:val="000000"/>
+          <w:sz w:val="19"/>
+          <w:szCs w:val="19"/>
+        </w:rPr>
+        <w:t xml:space="preserve"> Ghi log ra console</w:t>
+      </w:r>
+    </w:p>
+    <w:p>
+      <w:pPr>
+        <w:autoSpaceDE w:val="0"/>
+        <w:autoSpaceDN w:val="0"/>
+        <w:adjustRightInd w:val="0"/>
+        <w:spacing w:after="0" w:line="240" w:lineRule="auto"/>
+        <w:rPr>
+          <w:rFonts w:ascii="Consolas" w:hAnsi="Consolas" w:cs="Consolas"/>
+          <w:color w:val="000000"/>
+          <w:sz w:val="19"/>
+          <w:szCs w:val="19"/>
+          <w:highlight w:val="white"/>
+        </w:rPr>
+      </w:pPr>
+      <w:r>
+        <w:rPr>
+          <w:rFonts w:ascii="Consolas" w:hAnsi="Consolas" w:cs="Consolas"/>
+          <w:color w:val="000000"/>
+          <w:sz w:val="19"/>
+          <w:szCs w:val="19"/>
+          <w:highlight w:val="white"/>
+        </w:rPr>
+        <w:t>console.log(self);</w:t>
       </w:r>
       <w:bookmarkStart w:id="0" w:name="_GoBack"/>
       <w:bookmarkEnd w:id="0"/>
-      <w:r>
+    </w:p>
+    <w:p>
+      <w:pPr>
+        <w:pStyle w:val="ListParagraph"/>
         <w:rPr>
           <w:rFonts w:ascii="Consolas" w:hAnsi="Consolas" w:cs="Consolas"/>
           <w:color w:val="006400"/>
           <w:sz w:val="19"/>
           <w:szCs w:val="19"/>
         </w:rPr>
-        <w:t xml:space="preserve">, can find the name in language park </w:t>
-      </w:r>
-    </w:p>
-    <w:p>
-      <w:pPr>
-        <w:pStyle w:val="ListParagraph"/>
-        <w:rPr>
-          <w:rFonts w:ascii="Consolas" w:hAnsi="Consolas" w:cs="Consolas"/>
-          <w:color w:val="006400"/>
-          <w:sz w:val="19"/>
-          <w:szCs w:val="19"/>
-        </w:rPr>
-      </w:pPr>
+      </w:pPr>
+      <w:r>
+        <w:rPr>
+          <w:rFonts w:ascii="Consolas" w:hAnsi="Consolas" w:cs="Consolas"/>
+          <w:color w:val="000000"/>
+          <w:sz w:val="19"/>
+          <w:szCs w:val="19"/>
+          <w:highlight w:val="white"/>
+        </w:rPr>
+        <w:t xml:space="preserve">                console.log(</w:t>
+      </w:r>
+      <w:r>
+        <w:rPr>
+          <w:rFonts w:ascii="Consolas" w:hAnsi="Consolas" w:cs="Consolas"/>
+          <w:color w:val="0000FF"/>
+          <w:sz w:val="19"/>
+          <w:szCs w:val="19"/>
+          <w:highlight w:val="white"/>
+        </w:rPr>
+        <w:t>this</w:t>
+      </w:r>
+      <w:r>
+        <w:rPr>
+          <w:rFonts w:ascii="Consolas" w:hAnsi="Consolas" w:cs="Consolas"/>
+          <w:color w:val="000000"/>
+          <w:sz w:val="19"/>
+          <w:szCs w:val="19"/>
+          <w:highlight w:val="white"/>
+        </w:rPr>
+        <w:t>);</w:t>
+      </w:r>
     </w:p>
     <w:p>
       <w:pPr>

</xml_diff>